<commit_message>
Fix expungement template logic and formatting issues
</commit_message>
<xml_diff>
--- a/static/docs/Exp_Petition_Template.docx
+++ b/static/docs/Exp_Petition_Template.docx
@@ -885,13 +885,13 @@
         <w:t xml:space="preserve"> day of </w:t>
       </w:r>
       <w:r>
-        <w:t>March</w:t>
-      </w:r>
-      <w:r>
-        <w:t>, 202</w:t>
-      </w:r>
-      <w:r>
-        <w:t>5</w:t>
+        <w:t>{Month}</w:t>
+      </w:r>
+      <w:r>
+        <w:t xml:space="preserve">, </w:t>
+      </w:r>
+      <w:r>
+        <w:t>{Year}</w:t>
       </w:r>
       <w:r>
         <w:t>.</w:t>
@@ -1787,10 +1787,10 @@
         <w:tab/>
       </w:r>
       <w:r>
-        <w:t xml:space="preserve"> 202</w:t>
-      </w:r>
-      <w:r>
-        <w:t>5</w:t>
+        <w:t xml:space="preserve"> </w:t>
+      </w:r>
+      <w:r>
+        <w:t>{Year}</w:t>
       </w:r>
     </w:p>
     <w:p/>

</xml_diff>

<commit_message>
Updated expungement logic, formatting, and Word template
</commit_message>
<xml_diff>
--- a/static/docs/Exp_Petition_Template.docx
+++ b/static/docs/Exp_Petition_Template.docx
@@ -559,10 +559,7 @@
         <w:t xml:space="preserve">is </w:t>
       </w:r>
       <w:r>
-        <w:rPr>
-          <w:bCs/>
-        </w:rPr>
-        <w:t>{Name at Arrest}</w:t>
+        <w:t>{Name at Time of Arrest}</w:t>
       </w:r>
       <w:r>
         <w:t>.</w:t>
@@ -1500,10 +1497,7 @@
         <w:t xml:space="preserve">The full name used by the Petitioner at the time of arrest is </w:t>
       </w:r>
       <w:r>
-        <w:rPr>
-          <w:bCs/>
-        </w:rPr>
-        <w:t>{Name at Arrest}</w:t>
+        <w:t>{Name at Time of Arrest}</w:t>
       </w:r>
       <w:r>
         <w:t>.</w:t>
@@ -1588,15 +1582,15 @@
         <w:spacing w:line="240" w:lineRule="auto"/>
       </w:pPr>
       <w:r>
+        <w:t>Law Enforcement Agency: {Police Department}</w:t>
+      </w:r>
+    </w:p>
+    <w:p>
+      <w:pPr>
+        <w:spacing w:line="240" w:lineRule="auto"/>
+      </w:pPr>
+      <w:r>
         <w:lastRenderedPageBreak/>
-        <w:t>Law Enforcement Agency: {Police Department}</w:t>
-      </w:r>
-    </w:p>
-    <w:p>
-      <w:pPr>
-        <w:spacing w:line="240" w:lineRule="auto"/>
-      </w:pPr>
-      <w:r>
         <w:t>Charge (Description and Code Section):  {Charge Name} | {Code Section}</w:t>
       </w:r>
     </w:p>
@@ -2035,12 +2029,12 @@
           <w:i/>
           <w:iCs/>
         </w:rPr>
+        <w:t>Counsel for Petitioner</w:t>
+      </w:r>
+    </w:p>
+    <w:p>
+      <w:r>
         <w:lastRenderedPageBreak/>
-        <w:t>Counsel for Petitioner</w:t>
-      </w:r>
-    </w:p>
-    <w:p>
-      <w:r>
         <w:t>9255 Center Street, Suite 300B</w:t>
       </w:r>
     </w:p>
@@ -2082,7 +2076,6 @@
     </w:p>
     <w:sectPr>
       <w:footerReference w:type="even" r:id="rId7"/>
-      <w:footerReference w:type="default" r:id="rId8"/>
       <w:pgSz w:w="12240" w:h="15840"/>
       <w:pgMar w:top="1296" w:right="1296" w:bottom="900" w:left="1296" w:header="720" w:footer="720" w:gutter="0"/>
       <w:cols w:space="720"/>
@@ -2138,56 +2131,6 @@
         <w:rStyle w:val="PageNumber"/>
       </w:rPr>
       <w:instrText xml:space="preserve"> PAGE </w:instrText>
-    </w:r>
-    <w:r>
-      <w:rPr>
-        <w:rStyle w:val="PageNumber"/>
-      </w:rPr>
-      <w:fldChar w:fldCharType="end"/>
-    </w:r>
-  </w:p>
-  <w:p>
-    <w:pPr>
-      <w:pStyle w:val="Footer"/>
-    </w:pPr>
-  </w:p>
-</w:ftr>
-</file>
-
-<file path=word/footer2.xml><?xml version="1.0" encoding="utf-8"?>
-<w:ftr xmlns:wpc="http://schemas.microsoft.com/office/word/2010/wordprocessingCanvas" xmlns:cx="http://schemas.microsoft.com/office/drawing/2014/chartex" xmlns:cx1="http://schemas.microsoft.com/office/drawing/2015/9/8/chartex" xmlns:cx2="http://schemas.microsoft.com/office/drawing/2015/10/21/chartex" xmlns:cx3="http://schemas.microsoft.com/office/drawing/2016/5/9/chartex" xmlns:cx4="http://schemas.microsoft.com/office/drawing/2016/5/10/chartex" xmlns:cx5="http://schemas.microsoft.com/office/drawing/2016/5/11/chartex" xmlns:cx6="http://schemas.microsoft.com/office/drawing/2016/5/12/chartex" xmlns:cx7="http://schemas.microsoft.com/office/drawing/2016/5/13/chartex" xmlns:cx8="http://schemas.microsoft.com/office/drawing/2016/5/14/chartex" xmlns:mc="http://schemas.openxmlformats.org/markup-compatibility/2006" xmlns:aink="http://schemas.microsoft.com/office/drawing/2016/ink" xmlns:am3d="http://schemas.microsoft.com/office/drawing/2017/model3d" xmlns:o="urn:schemas-microsoft-com:office:office" xmlns:oel="http://schemas.microsoft.com/office/2019/extlst" xmlns:r="http://schemas.openxmlformats.org/officeDocument/2006/relationships" xmlns:m="http://schemas.openxmlformats.org/officeDocument/2006/math" xmlns:v="urn:schemas-microsoft-com:vml" xmlns:wp14="http://schemas.microsoft.com/office/word/2010/wordprocessingDrawing" xmlns:wp="http://schemas.openxmlformats.org/drawingml/2006/wordprocessingDrawing" xmlns:w10="urn:schemas-microsoft-com:office:word" xmlns:w="http://schemas.openxmlformats.org/wordprocessingml/2006/main" xmlns:w14="http://schemas.microsoft.com/office/word/2010/wordml" xmlns:w15="http://schemas.microsoft.com/office/word/2012/wordml" xmlns:w16cex="http://schemas.microsoft.com/office/word/2018/wordml/cex" xmlns:w16cid="http://schemas.microsoft.com/office/word/2016/wordml/cid" xmlns:w16="http://schemas.microsoft.com/office/word/2018/wordml" xmlns:w16du="http://schemas.microsoft.com/office/word/2023/wordml/word16du" xmlns:w16sdtdh="http://schemas.microsoft.com/office/word/2020/wordml/sdtdatahash" xmlns:w16sdtfl="http://schemas.microsoft.com/office/word/2024/wordml/sdtformatlock" xmlns:w16se="http://schemas.microsoft.com/office/word/2015/wordml/symex" xmlns:wpg="http://schemas.microsoft.com/office/word/2010/wordprocessingGroup" xmlns:wpi="http://schemas.microsoft.com/office/word/2010/wordprocessingInk" xmlns:wne="http://schemas.microsoft.com/office/word/2006/wordml" xmlns:wps="http://schemas.microsoft.com/office/word/2010/wordprocessingShape" mc:Ignorable="w14 w15 w16se w16cid w16 w16cex w16sdtdh w16sdtfl w16du wp14">
-  <w:p>
-    <w:pPr>
-      <w:pStyle w:val="Footer"/>
-      <w:framePr w:wrap="none" w:vAnchor="text" w:hAnchor="margin" w:xAlign="center" w:y="1"/>
-      <w:rPr>
-        <w:rStyle w:val="PageNumber"/>
-      </w:rPr>
-    </w:pPr>
-    <w:r>
-      <w:rPr>
-        <w:rStyle w:val="PageNumber"/>
-      </w:rPr>
-      <w:fldChar w:fldCharType="begin"/>
-    </w:r>
-    <w:r>
-      <w:rPr>
-        <w:rStyle w:val="PageNumber"/>
-      </w:rPr>
-      <w:instrText xml:space="preserve"> PAGE </w:instrText>
-    </w:r>
-    <w:r>
-      <w:rPr>
-        <w:rStyle w:val="PageNumber"/>
-      </w:rPr>
-      <w:fldChar w:fldCharType="separate"/>
-    </w:r>
-    <w:r>
-      <w:rPr>
-        <w:rStyle w:val="PageNumber"/>
-        <w:noProof/>
-      </w:rPr>
-      <w:t>2</w:t>
     </w:r>
     <w:r>
       <w:rPr>

</xml_diff>

<commit_message>
Push working Clio fallback and lead subject line fix
</commit_message>
<xml_diff>
--- a/static/docs/Exp_Petition_Template.docx
+++ b/static/docs/Exp_Petition_Template.docx
@@ -694,10 +694,23 @@
         <w:adjustRightInd w:val="0"/>
       </w:pPr>
       <w:r>
-        <w:t xml:space="preserve">Charge (Description and Code Section):  </w:t>
-      </w:r>
-      <w:r>
-        <w:t>{Charge Name} | {Code Section}</w:t>
+        <w:t xml:space="preserve">Charge Description:  </w:t>
+      </w:r>
+      <w:r>
+        <w:t xml:space="preserve">{Charge Name} </w:t>
+      </w:r>
+    </w:p>
+    <w:p>
+      <w:pPr>
+        <w:autoSpaceDE w:val="0"/>
+        <w:autoSpaceDN w:val="0"/>
+        <w:adjustRightInd w:val="0"/>
+      </w:pPr>
+      <w:r>
+        <w:t xml:space="preserve">Charge Code Section: </w:t>
+      </w:r>
+      <w:r>
+        <w:t>{Code Section}</w:t>
       </w:r>
     </w:p>
     <w:p>
@@ -1587,11 +1600,26 @@
     </w:p>
     <w:p>
       <w:pPr>
-        <w:spacing w:line="240" w:lineRule="auto"/>
+        <w:autoSpaceDE w:val="0"/>
+        <w:autoSpaceDN w:val="0"/>
+        <w:adjustRightInd w:val="0"/>
       </w:pPr>
       <w:r>
         <w:lastRenderedPageBreak/>
-        <w:t>Charge (Description and Code Section):  {Charge Name} | {Code Section}</w:t>
+        <w:t xml:space="preserve">Charge Description:  </w:t>
+      </w:r>
+      <w:r>
+        <w:t xml:space="preserve">{Charge Name} </w:t>
+      </w:r>
+    </w:p>
+    <w:p>
+      <w:pPr>
+        <w:autoSpaceDE w:val="0"/>
+        <w:autoSpaceDN w:val="0"/>
+        <w:adjustRightInd w:val="0"/>
+      </w:pPr>
+      <w:r>
+        <w:t>Charge Code Section: {Code Section}</w:t>
       </w:r>
     </w:p>
     <w:p>
@@ -2029,12 +2057,12 @@
           <w:i/>
           <w:iCs/>
         </w:rPr>
+        <w:lastRenderedPageBreak/>
         <w:t>Counsel for Petitioner</w:t>
       </w:r>
     </w:p>
     <w:p>
       <w:r>
-        <w:lastRenderedPageBreak/>
         <w:t>9255 Center Street, Suite 300B</w:t>
       </w:r>
     </w:p>

</xml_diff>